<commit_message>
Merging with Angus's changes
</commit_message>
<xml_diff>
--- a/Proposal_v2.docx
+++ b/Proposal_v2.docx
@@ -148,7 +148,25 @@
           <w:sz w:val="28"/>
           <w:szCs w:val="28"/>
         </w:rPr>
-        <w:t>2A. Problem</w:t>
+        <w:t>2</w:t>
+      </w:r>
+      <w:r>
+        <w:rPr>
+          <w:b w:val="false"/>
+          <w:i/>
+          <w:sz w:val="28"/>
+          <w:szCs w:val="28"/>
+        </w:rPr>
+        <w:t>a</w:t>
+      </w:r>
+      <w:r>
+        <w:rPr>
+          <w:b w:val="false"/>
+          <w:i/>
+          <w:sz w:val="28"/>
+          <w:szCs w:val="28"/>
+        </w:rPr>
+        <w:t>. Problem</w:t>
       </w:r>
     </w:p>
     <w:p>
@@ -238,7 +256,25 @@
           <w:sz w:val="28"/>
           <w:szCs w:val="28"/>
         </w:rPr>
-        <w:t>2B. Proposal</w:t>
+        <w:t>2</w:t>
+      </w:r>
+      <w:r>
+        <w:rPr>
+          <w:b w:val="false"/>
+          <w:i/>
+          <w:sz w:val="28"/>
+          <w:szCs w:val="28"/>
+        </w:rPr>
+        <w:t>b</w:t>
+      </w:r>
+      <w:r>
+        <w:rPr>
+          <w:b w:val="false"/>
+          <w:i/>
+          <w:sz w:val="28"/>
+          <w:szCs w:val="28"/>
+        </w:rPr>
+        <w:t>. Proposal</w:t>
       </w:r>
     </w:p>
     <w:p>
@@ -583,10 +619,37 @@
           <w:ilvl w:val="1"/>
           <w:numId w:val="1"/>
         </w:numPr>
-        <w:rPr/>
-      </w:pPr>
-      <w:r>
-        <w:rPr/>
+        <w:rPr>
+          <w:rFonts w:ascii="Liberation Sans" w:hAnsi="Liberation Sans" w:eastAsia="Noto Sans CJK SC" w:cs="Lohit Devanagari"/>
+          <w:b w:val="false"/>
+          <w:b w:val="false"/>
+          <w:bCs/>
+          <w:i/>
+          <w:i/>
+          <w:sz w:val="28"/>
+          <w:szCs w:val="28"/>
+        </w:rPr>
+      </w:pPr>
+      <w:r>
+        <w:rPr>
+          <w:rFonts w:eastAsia="Noto Sans CJK SC" w:cs="Lohit Devanagari"/>
+          <w:b w:val="false"/>
+          <w:bCs/>
+          <w:i/>
+          <w:sz w:val="28"/>
+          <w:szCs w:val="28"/>
+        </w:rPr>
+        <w:t xml:space="preserve">3a. </w:t>
+      </w:r>
+      <w:r>
+        <w:rPr>
+          <w:rFonts w:eastAsia="Noto Sans CJK SC" w:cs="Lohit Devanagari"/>
+          <w:b w:val="false"/>
+          <w:bCs/>
+          <w:i/>
+          <w:sz w:val="28"/>
+          <w:szCs w:val="28"/>
+        </w:rPr>
         <w:t>Datasets</w:t>
       </w:r>
     </w:p>
@@ -1381,8 +1444,26 @@
         <w:t xml:space="preserve">           </w:t>
       </w:r>
       <w:r>
-        <w:rPr/>
-        <w:t>Algorithms</w:t>
+        <w:rPr>
+          <w:rFonts w:eastAsia="Noto Sans CJK SC" w:cs="Lohit Devanagari"/>
+          <w:b w:val="false"/>
+          <w:bCs/>
+          <w:i/>
+          <w:sz w:val="28"/>
+          <w:szCs w:val="28"/>
+        </w:rPr>
+        <w:t>3b. A</w:t>
+      </w:r>
+      <w:r>
+        <w:rPr>
+          <w:rFonts w:eastAsia="Noto Sans CJK SC" w:cs="Lohit Devanagari"/>
+          <w:b w:val="false"/>
+          <w:bCs/>
+          <w:i/>
+          <w:sz w:val="28"/>
+          <w:szCs w:val="28"/>
+        </w:rPr>
+        <w:t>lgorithms</w:t>
       </w:r>
     </w:p>
     <w:p>
@@ -1590,10 +1671,37 @@
           <w:ilvl w:val="1"/>
           <w:numId w:val="1"/>
         </w:numPr>
-        <w:rPr/>
-      </w:pPr>
-      <w:r>
-        <w:rPr/>
+        <w:rPr>
+          <w:rFonts w:ascii="Liberation Sans" w:hAnsi="Liberation Sans" w:eastAsia="Noto Sans CJK SC" w:cs="Lohit Devanagari"/>
+          <w:b w:val="false"/>
+          <w:b w:val="false"/>
+          <w:bCs/>
+          <w:i/>
+          <w:i/>
+          <w:sz w:val="28"/>
+          <w:szCs w:val="28"/>
+        </w:rPr>
+      </w:pPr>
+      <w:r>
+        <w:rPr>
+          <w:rFonts w:eastAsia="Noto Sans CJK SC" w:cs="Lohit Devanagari"/>
+          <w:b w:val="false"/>
+          <w:bCs/>
+          <w:i/>
+          <w:sz w:val="28"/>
+          <w:szCs w:val="28"/>
+        </w:rPr>
+        <w:t xml:space="preserve">3c. </w:t>
+      </w:r>
+      <w:r>
+        <w:rPr>
+          <w:rFonts w:eastAsia="Noto Sans CJK SC" w:cs="Lohit Devanagari"/>
+          <w:b w:val="false"/>
+          <w:bCs/>
+          <w:i/>
+          <w:sz w:val="28"/>
+          <w:szCs w:val="28"/>
+        </w:rPr>
         <w:t>Tools</w:t>
       </w:r>
     </w:p>
@@ -1769,10 +1877,37 @@
           <w:ilvl w:val="1"/>
           <w:numId w:val="1"/>
         </w:numPr>
-        <w:rPr/>
-      </w:pPr>
-      <w:r>
-        <w:rPr/>
+        <w:rPr>
+          <w:rFonts w:ascii="Liberation Sans" w:hAnsi="Liberation Sans" w:eastAsia="Noto Sans CJK SC" w:cs="Lohit Devanagari"/>
+          <w:b w:val="false"/>
+          <w:b w:val="false"/>
+          <w:bCs/>
+          <w:i/>
+          <w:i/>
+          <w:sz w:val="28"/>
+          <w:szCs w:val="28"/>
+        </w:rPr>
+      </w:pPr>
+      <w:r>
+        <w:rPr>
+          <w:rFonts w:eastAsia="Noto Sans CJK SC" w:cs="Lohit Devanagari"/>
+          <w:b w:val="false"/>
+          <w:bCs/>
+          <w:i/>
+          <w:sz w:val="28"/>
+          <w:szCs w:val="28"/>
+        </w:rPr>
+        <w:t xml:space="preserve">3d. </w:t>
+      </w:r>
+      <w:r>
+        <w:rPr>
+          <w:rFonts w:eastAsia="Noto Sans CJK SC" w:cs="Lohit Devanagari"/>
+          <w:b w:val="false"/>
+          <w:bCs/>
+          <w:i/>
+          <w:sz w:val="28"/>
+          <w:szCs w:val="28"/>
+        </w:rPr>
         <w:t>Language</w:t>
       </w:r>
     </w:p>
@@ -2012,6 +2147,76 @@
       </w:pPr>
       <w:r>
         <w:rPr/>
+      </w:r>
+    </w:p>
+    <w:p>
+      <w:pPr>
+        <w:pStyle w:val="Normal1"/>
+        <w:jc w:val="left"/>
+        <w:rPr>
+          <w:rFonts w:ascii="Liberation Sans" w:hAnsi="Liberation Sans" w:eastAsia="Noto Sans CJK SC" w:cs="Lohit Devanagari"/>
+          <w:b/>
+          <w:b/>
+          <w:bCs/>
+          <w:sz w:val="36"/>
+          <w:szCs w:val="36"/>
+        </w:rPr>
+      </w:pPr>
+      <w:r>
+        <w:rPr>
+          <w:rFonts w:eastAsia="Noto Sans CJK SC" w:cs="Lohit Devanagari" w:ascii="Liberation Sans" w:hAnsi="Liberation Sans"/>
+          <w:b/>
+          <w:bCs/>
+          <w:sz w:val="36"/>
+          <w:szCs w:val="36"/>
+        </w:rPr>
+        <w:tab/>
+      </w:r>
+    </w:p>
+    <w:p>
+      <w:pPr>
+        <w:pStyle w:val="Normal1"/>
+        <w:jc w:val="left"/>
+        <w:rPr>
+          <w:rFonts w:ascii="Liberation Sans" w:hAnsi="Liberation Sans" w:eastAsia="Noto Sans CJK SC" w:cs="Lohit Devanagari"/>
+          <w:b/>
+          <w:b/>
+          <w:bCs/>
+          <w:sz w:val="36"/>
+          <w:szCs w:val="36"/>
+        </w:rPr>
+      </w:pPr>
+      <w:r>
+        <w:rPr>
+          <w:rFonts w:eastAsia="Noto Sans CJK SC" w:cs="Lohit Devanagari" w:ascii="Liberation Sans" w:hAnsi="Liberation Sans"/>
+          <w:b/>
+          <w:bCs/>
+          <w:sz w:val="36"/>
+          <w:szCs w:val="36"/>
+        </w:rPr>
+      </w:r>
+    </w:p>
+    <w:p>
+      <w:pPr>
+        <w:pStyle w:val="Normal1"/>
+        <w:jc w:val="left"/>
+        <w:rPr>
+          <w:rFonts w:ascii="Liberation Sans" w:hAnsi="Liberation Sans" w:eastAsia="Noto Sans CJK SC" w:cs="Lohit Devanagari"/>
+          <w:b/>
+          <w:b/>
+          <w:bCs/>
+          <w:sz w:val="36"/>
+          <w:szCs w:val="36"/>
+        </w:rPr>
+      </w:pPr>
+      <w:r>
+        <w:rPr>
+          <w:rFonts w:eastAsia="Noto Sans CJK SC" w:cs="Lohit Devanagari" w:ascii="Liberation Sans" w:hAnsi="Liberation Sans"/>
+          <w:b/>
+          <w:bCs/>
+          <w:sz w:val="36"/>
+          <w:szCs w:val="36"/>
+        </w:rPr>
       </w:r>
     </w:p>
     <w:p>

</xml_diff>